<commit_message>
Añadido fetch para AJAX
</commit_message>
<xml_diff>
--- a/UD08/DWEC - UD 08 - Introducción a Ajax.docx
+++ b/UD08/DWEC - UD 08 - Introducción a Ajax.docx
@@ -254,7 +254,7 @@
           <w:szCs w:val="32"/>
           <w:rtl w:val="0"/>
         </w:rPr>
-        <w:t xml:space="preserve">Actualizado Octubre 2020</w:t>
+        <w:t xml:space="preserve">Actualizado Noviembre 2020</w:t>
       </w:r>
       <w:r>
         <w:rPr>
@@ -990,7 +990,6 @@
             <w:rPr>
               <w:rFonts w:ascii="Verdana" w:cs="Verdana" w:eastAsia="Verdana" w:hAnsi="Verdana"/>
               <w:b w:val="1"/>
-              <w:smallCaps w:val="1"/>
               <w:sz w:val="16"/>
               <w:szCs w:val="16"/>
               <w:rtl w:val="0"/>
@@ -1061,7 +1060,6 @@
             <w:rPr>
               <w:rFonts w:ascii="Verdana" w:cs="Verdana" w:eastAsia="Verdana" w:hAnsi="Verdana"/>
               <w:b w:val="1"/>
-              <w:smallCaps w:val="1"/>
               <w:sz w:val="16"/>
               <w:szCs w:val="16"/>
               <w:rtl w:val="0"/>
@@ -1132,7 +1130,6 @@
             <w:rPr>
               <w:rFonts w:ascii="Verdana" w:cs="Verdana" w:eastAsia="Verdana" w:hAnsi="Verdana"/>
               <w:b w:val="1"/>
-              <w:smallCaps w:val="1"/>
               <w:sz w:val="16"/>
               <w:szCs w:val="16"/>
               <w:rtl w:val="0"/>
@@ -1203,7 +1200,6 @@
             <w:rPr>
               <w:rFonts w:ascii="Verdana" w:cs="Verdana" w:eastAsia="Verdana" w:hAnsi="Verdana"/>
               <w:b w:val="1"/>
-              <w:smallCaps w:val="1"/>
               <w:sz w:val="16"/>
               <w:szCs w:val="16"/>
               <w:rtl w:val="0"/>
@@ -1274,7 +1270,6 @@
             <w:rPr>
               <w:rFonts w:ascii="Verdana" w:cs="Verdana" w:eastAsia="Verdana" w:hAnsi="Verdana"/>
               <w:b w:val="1"/>
-              <w:smallCaps w:val="1"/>
               <w:sz w:val="16"/>
               <w:szCs w:val="16"/>
               <w:rtl w:val="0"/>
@@ -1345,7 +1340,6 @@
             <w:rPr>
               <w:rFonts w:ascii="Verdana" w:cs="Verdana" w:eastAsia="Verdana" w:hAnsi="Verdana"/>
               <w:b w:val="1"/>
-              <w:smallCaps w:val="1"/>
               <w:sz w:val="16"/>
               <w:szCs w:val="16"/>
               <w:rtl w:val="0"/>
@@ -1416,7 +1410,6 @@
             <w:rPr>
               <w:rFonts w:ascii="Verdana" w:cs="Verdana" w:eastAsia="Verdana" w:hAnsi="Verdana"/>
               <w:b w:val="1"/>
-              <w:smallCaps w:val="1"/>
               <w:sz w:val="16"/>
               <w:szCs w:val="16"/>
               <w:rtl w:val="0"/>
@@ -1557,7 +1550,6 @@
             <w:rPr>
               <w:rFonts w:ascii="Verdana" w:cs="Verdana" w:eastAsia="Verdana" w:hAnsi="Verdana"/>
               <w:b w:val="1"/>
-              <w:smallCaps w:val="1"/>
               <w:sz w:val="16"/>
               <w:szCs w:val="16"/>
               <w:rtl w:val="0"/>
@@ -1628,7 +1620,6 @@
             <w:rPr>
               <w:rFonts w:ascii="Verdana" w:cs="Verdana" w:eastAsia="Verdana" w:hAnsi="Verdana"/>
               <w:b w:val="1"/>
-              <w:smallCaps w:val="1"/>
               <w:sz w:val="16"/>
               <w:szCs w:val="16"/>
               <w:rtl w:val="0"/>
@@ -1699,7 +1690,6 @@
             <w:rPr>
               <w:rFonts w:ascii="Verdana" w:cs="Verdana" w:eastAsia="Verdana" w:hAnsi="Verdana"/>
               <w:b w:val="1"/>
-              <w:smallCaps w:val="1"/>
               <w:sz w:val="16"/>
               <w:szCs w:val="16"/>
               <w:rtl w:val="0"/>
@@ -1770,7 +1760,6 @@
             <w:rPr>
               <w:rFonts w:ascii="Verdana" w:cs="Verdana" w:eastAsia="Verdana" w:hAnsi="Verdana"/>
               <w:b w:val="1"/>
-              <w:smallCaps w:val="1"/>
               <w:sz w:val="16"/>
               <w:szCs w:val="16"/>
               <w:rtl w:val="0"/>
@@ -1786,7 +1775,7 @@
                 <w:szCs w:val="16"/>
                 <w:rtl w:val="0"/>
               </w:rPr>
-              <w:t xml:space="preserve">Material adicional</w:t>
+              <w:t xml:space="preserve">AJAX moderno: usando “fetch” en lugar del objeto XMLHttpRequest</w:t>
             </w:r>
           </w:hyperlink>
           <w:r>
@@ -1841,12 +1830,81 @@
             <w:rPr>
               <w:rFonts w:ascii="Verdana" w:cs="Verdana" w:eastAsia="Verdana" w:hAnsi="Verdana"/>
               <w:b w:val="1"/>
-              <w:smallCaps w:val="1"/>
               <w:sz w:val="16"/>
               <w:szCs w:val="16"/>
               <w:rtl w:val="0"/>
             </w:rPr>
             <w:t xml:space="preserve">9. </w:t>
+          </w:r>
+          <w:hyperlink w:anchor="_x7z89pe0geo1">
+            <w:r>
+              <w:rPr>
+                <w:rFonts w:ascii="Verdana" w:cs="Verdana" w:eastAsia="Verdana" w:hAnsi="Verdana"/>
+                <w:b w:val="1"/>
+                <w:sz w:val="16"/>
+                <w:szCs w:val="16"/>
+                <w:rtl w:val="0"/>
+              </w:rPr>
+              <w:t xml:space="preserve">Material adicional</w:t>
+            </w:r>
+          </w:hyperlink>
+          <w:r>
+            <w:rPr>
+              <w:rFonts w:ascii="Verdana" w:cs="Verdana" w:eastAsia="Verdana" w:hAnsi="Verdana"/>
+              <w:b w:val="1"/>
+              <w:sz w:val="16"/>
+              <w:szCs w:val="16"/>
+              <w:rtl w:val="0"/>
+            </w:rPr>
+            <w:tab/>
+          </w:r>
+          <w:r>
+            <w:fldChar w:fldCharType="begin"/>
+            <w:instrText xml:space="preserve"> PAGEREF _x7z89pe0geo1 \h </w:instrText>
+            <w:fldChar w:fldCharType="separate"/>
+          </w:r>
+          <w:r>
+            <w:rPr>
+              <w:rFonts w:ascii="Verdana" w:cs="Verdana" w:eastAsia="Verdana" w:hAnsi="Verdana"/>
+              <w:b w:val="1"/>
+              <w:sz w:val="16"/>
+              <w:szCs w:val="16"/>
+              <w:rtl w:val="0"/>
+            </w:rPr>
+            <w:t xml:space="preserve">11</w:t>
+          </w:r>
+          <w:r>
+            <w:fldChar w:fldCharType="end"/>
+          </w:r>
+          <w:r>
+            <w:rPr>
+              <w:rtl w:val="0"/>
+            </w:rPr>
+          </w:r>
+        </w:p>
+        <w:p>
+          <w:pPr>
+            <w:tabs>
+              <w:tab w:val="right" w:pos="9637.511811023622"/>
+            </w:tabs>
+            <w:spacing w:before="200" w:line="240" w:lineRule="auto"/>
+            <w:ind w:left="0" w:firstLine="0"/>
+            <w:rPr>
+              <w:rFonts w:ascii="Verdana" w:cs="Verdana" w:eastAsia="Verdana" w:hAnsi="Verdana"/>
+              <w:b w:val="1"/>
+              <w:sz w:val="16"/>
+              <w:szCs w:val="16"/>
+            </w:rPr>
+          </w:pPr>
+          <w:r>
+            <w:rPr>
+              <w:rFonts w:ascii="Verdana" w:cs="Verdana" w:eastAsia="Verdana" w:hAnsi="Verdana"/>
+              <w:b w:val="1"/>
+              <w:sz w:val="16"/>
+              <w:szCs w:val="16"/>
+              <w:rtl w:val="0"/>
+            </w:rPr>
+            <w:t xml:space="preserve">10. </w:t>
           </w:r>
           <w:hyperlink w:anchor="_tjvw91hmlvof">
             <w:r>
@@ -1883,7 +1941,7 @@
               <w:szCs w:val="16"/>
               <w:rtl w:val="0"/>
             </w:rPr>
-            <w:t xml:space="preserve">9</w:t>
+            <w:t xml:space="preserve">11</w:t>
           </w:r>
           <w:r>
             <w:fldChar w:fldCharType="end"/>
@@ -1916,7 +1974,7 @@
               <w:szCs w:val="16"/>
               <w:rtl w:val="0"/>
             </w:rPr>
-            <w:t xml:space="preserve">10. </w:t>
+            <w:t xml:space="preserve">11. </w:t>
           </w:r>
           <w:hyperlink w:anchor="_g1qlmy5ta6mu">
             <w:r>
@@ -1953,7 +2011,7 @@
               <w:szCs w:val="16"/>
               <w:rtl w:val="0"/>
             </w:rPr>
-            <w:t xml:space="preserve">9</w:t>
+            <w:t xml:space="preserve">11</w:t>
           </w:r>
           <w:r>
             <w:fldChar w:fldCharType="end"/>
@@ -2063,7 +2121,7 @@
         <w:pStyle w:val="Heading1"/>
         <w:numPr>
           <w:ilvl w:val="0"/>
-          <w:numId w:val="9"/>
+          <w:numId w:val="10"/>
         </w:numPr>
         <w:ind w:left="432"/>
       </w:pPr>
@@ -2096,7 +2154,7 @@
       <w:pPr>
         <w:numPr>
           <w:ilvl w:val="0"/>
-          <w:numId w:val="7"/>
+          <w:numId w:val="8"/>
         </w:numPr>
         <w:spacing w:after="0" w:afterAutospacing="0"/>
         <w:ind w:left="720" w:hanging="360"/>
@@ -2115,7 +2173,7 @@
       <w:pPr>
         <w:numPr>
           <w:ilvl w:val="0"/>
-          <w:numId w:val="7"/>
+          <w:numId w:val="8"/>
         </w:numPr>
         <w:spacing w:before="0" w:beforeAutospacing="0"/>
         <w:ind w:left="720" w:hanging="360"/>
@@ -2172,7 +2230,7 @@
         <w:pStyle w:val="Heading1"/>
         <w:numPr>
           <w:ilvl w:val="0"/>
-          <w:numId w:val="9"/>
+          <w:numId w:val="10"/>
         </w:numPr>
         <w:ind w:left="432"/>
         <w:rPr>
@@ -2203,7 +2261,7 @@
       <w:pPr>
         <w:numPr>
           <w:ilvl w:val="0"/>
-          <w:numId w:val="3"/>
+          <w:numId w:val="4"/>
         </w:numPr>
         <w:spacing w:after="0" w:afterAutospacing="0"/>
         <w:ind w:left="720" w:hanging="360"/>
@@ -2222,7 +2280,7 @@
       <w:pPr>
         <w:numPr>
           <w:ilvl w:val="0"/>
-          <w:numId w:val="3"/>
+          <w:numId w:val="4"/>
         </w:numPr>
         <w:spacing w:after="0" w:afterAutospacing="0" w:before="0" w:beforeAutospacing="0"/>
         <w:ind w:left="720" w:hanging="360"/>
@@ -2241,7 +2299,7 @@
       <w:pPr>
         <w:numPr>
           <w:ilvl w:val="0"/>
-          <w:numId w:val="3"/>
+          <w:numId w:val="4"/>
         </w:numPr>
         <w:spacing w:after="0" w:afterAutospacing="0" w:before="0" w:beforeAutospacing="0"/>
         <w:ind w:left="720" w:hanging="360"/>
@@ -2260,7 +2318,7 @@
       <w:pPr>
         <w:numPr>
           <w:ilvl w:val="0"/>
-          <w:numId w:val="3"/>
+          <w:numId w:val="4"/>
         </w:numPr>
         <w:spacing w:after="0" w:afterAutospacing="0" w:before="0" w:beforeAutospacing="0"/>
         <w:ind w:left="720" w:hanging="360"/>
@@ -2279,7 +2337,7 @@
       <w:pPr>
         <w:numPr>
           <w:ilvl w:val="0"/>
-          <w:numId w:val="3"/>
+          <w:numId w:val="4"/>
         </w:numPr>
         <w:spacing w:before="0" w:beforeAutospacing="0"/>
         <w:ind w:left="720" w:hanging="360"/>
@@ -2448,7 +2506,7 @@
         <w:pStyle w:val="Heading1"/>
         <w:numPr>
           <w:ilvl w:val="0"/>
-          <w:numId w:val="9"/>
+          <w:numId w:val="10"/>
         </w:numPr>
         <w:ind w:left="432"/>
         <w:rPr>
@@ -2479,7 +2537,7 @@
       <w:pPr>
         <w:numPr>
           <w:ilvl w:val="0"/>
-          <w:numId w:val="4"/>
+          <w:numId w:val="5"/>
         </w:numPr>
         <w:spacing w:after="0" w:afterAutospacing="0"/>
         <w:ind w:left="720" w:hanging="360"/>
@@ -2498,7 +2556,7 @@
       <w:pPr>
         <w:numPr>
           <w:ilvl w:val="0"/>
-          <w:numId w:val="4"/>
+          <w:numId w:val="5"/>
         </w:numPr>
         <w:spacing w:after="0" w:afterAutospacing="0" w:before="0" w:beforeAutospacing="0"/>
         <w:ind w:left="720" w:hanging="360"/>
@@ -2517,7 +2575,7 @@
       <w:pPr>
         <w:numPr>
           <w:ilvl w:val="0"/>
-          <w:numId w:val="4"/>
+          <w:numId w:val="5"/>
         </w:numPr>
         <w:spacing w:after="0" w:afterAutospacing="0" w:before="0" w:beforeAutospacing="0"/>
         <w:ind w:left="720" w:hanging="360"/>
@@ -2536,7 +2594,7 @@
       <w:pPr>
         <w:numPr>
           <w:ilvl w:val="0"/>
-          <w:numId w:val="4"/>
+          <w:numId w:val="5"/>
         </w:numPr>
         <w:spacing w:before="0" w:beforeAutospacing="0"/>
         <w:ind w:left="720" w:hanging="360"/>
@@ -2702,7 +2760,7 @@
         <w:pStyle w:val="Heading1"/>
         <w:numPr>
           <w:ilvl w:val="0"/>
-          <w:numId w:val="9"/>
+          <w:numId w:val="10"/>
         </w:numPr>
         <w:ind w:left="432"/>
         <w:rPr>
@@ -2760,7 +2818,7 @@
         <w:pStyle w:val="Heading1"/>
         <w:numPr>
           <w:ilvl w:val="0"/>
-          <w:numId w:val="9"/>
+          <w:numId w:val="10"/>
         </w:numPr>
         <w:ind w:left="432"/>
         <w:rPr>
@@ -2879,7 +2937,7 @@
         <w:pStyle w:val="Heading2"/>
         <w:numPr>
           <w:ilvl w:val="1"/>
-          <w:numId w:val="9"/>
+          <w:numId w:val="10"/>
         </w:numPr>
         <w:rPr>
           <w:u w:val="none"/>
@@ -3063,7 +3121,7 @@
             <w:pPr>
               <w:numPr>
                 <w:ilvl w:val="0"/>
-                <w:numId w:val="8"/>
+                <w:numId w:val="9"/>
               </w:numPr>
               <w:spacing w:after="0" w:before="0" w:lineRule="auto"/>
               <w:ind w:left="720" w:hanging="360"/>
@@ -3082,7 +3140,7 @@
             <w:pPr>
               <w:numPr>
                 <w:ilvl w:val="0"/>
-                <w:numId w:val="8"/>
+                <w:numId w:val="9"/>
               </w:numPr>
               <w:spacing w:after="0" w:before="0" w:lineRule="auto"/>
               <w:ind w:left="720" w:hanging="360"/>
@@ -3101,7 +3159,7 @@
             <w:pPr>
               <w:numPr>
                 <w:ilvl w:val="0"/>
-                <w:numId w:val="8"/>
+                <w:numId w:val="9"/>
               </w:numPr>
               <w:spacing w:after="0" w:before="0" w:lineRule="auto"/>
               <w:ind w:left="720" w:hanging="360"/>
@@ -3120,7 +3178,7 @@
             <w:pPr>
               <w:numPr>
                 <w:ilvl w:val="0"/>
-                <w:numId w:val="8"/>
+                <w:numId w:val="9"/>
               </w:numPr>
               <w:spacing w:after="0" w:before="0" w:lineRule="auto"/>
               <w:ind w:left="720" w:hanging="360"/>
@@ -3139,7 +3197,7 @@
             <w:pPr>
               <w:numPr>
                 <w:ilvl w:val="0"/>
-                <w:numId w:val="8"/>
+                <w:numId w:val="9"/>
               </w:numPr>
               <w:spacing w:after="0" w:before="0" w:lineRule="auto"/>
               <w:ind w:left="720" w:hanging="360"/>
@@ -3508,7 +3566,7 @@
         <w:pStyle w:val="Heading2"/>
         <w:numPr>
           <w:ilvl w:val="1"/>
-          <w:numId w:val="9"/>
+          <w:numId w:val="10"/>
         </w:numPr>
         <w:rPr>
           <w:u w:val="none"/>
@@ -4115,7 +4173,7 @@
         <w:pStyle w:val="Heading2"/>
         <w:numPr>
           <w:ilvl w:val="1"/>
-          <w:numId w:val="9"/>
+          <w:numId w:val="10"/>
         </w:numPr>
         <w:rPr>
           <w:u w:val="none"/>
@@ -4557,7 +4615,7 @@
         <w:pStyle w:val="Heading1"/>
         <w:numPr>
           <w:ilvl w:val="0"/>
-          <w:numId w:val="9"/>
+          <w:numId w:val="10"/>
         </w:numPr>
         <w:spacing w:after="0" w:afterAutospacing="0"/>
         <w:ind w:left="432"/>
@@ -4579,7 +4637,7 @@
         <w:pStyle w:val="Heading2"/>
         <w:numPr>
           <w:ilvl w:val="1"/>
-          <w:numId w:val="9"/>
+          <w:numId w:val="10"/>
         </w:numPr>
         <w:spacing w:before="0" w:beforeAutospacing="0"/>
         <w:rPr>
@@ -5313,7 +5371,7 @@
         <w:pStyle w:val="Heading2"/>
         <w:numPr>
           <w:ilvl w:val="1"/>
-          <w:numId w:val="9"/>
+          <w:numId w:val="10"/>
         </w:numPr>
         <w:rPr>
           <w:u w:val="none"/>
@@ -5354,7 +5412,7 @@
       <w:pPr>
         <w:numPr>
           <w:ilvl w:val="0"/>
-          <w:numId w:val="2"/>
+          <w:numId w:val="3"/>
         </w:numPr>
         <w:spacing w:after="0" w:afterAutospacing="0"/>
         <w:ind w:left="720" w:hanging="360"/>
@@ -5373,7 +5431,7 @@
       <w:pPr>
         <w:numPr>
           <w:ilvl w:val="0"/>
-          <w:numId w:val="2"/>
+          <w:numId w:val="3"/>
         </w:numPr>
         <w:spacing w:after="0" w:afterAutospacing="0" w:before="0" w:beforeAutospacing="0"/>
         <w:ind w:left="720" w:hanging="360"/>
@@ -5392,7 +5450,7 @@
       <w:pPr>
         <w:numPr>
           <w:ilvl w:val="0"/>
-          <w:numId w:val="2"/>
+          <w:numId w:val="3"/>
         </w:numPr>
         <w:spacing w:before="0" w:beforeAutospacing="0"/>
         <w:ind w:left="720" w:hanging="360"/>
@@ -5422,7 +5480,7 @@
       <w:pPr>
         <w:numPr>
           <w:ilvl w:val="0"/>
-          <w:numId w:val="5"/>
+          <w:numId w:val="6"/>
         </w:numPr>
         <w:spacing w:after="0" w:afterAutospacing="0"/>
         <w:ind w:left="720" w:hanging="360"/>
@@ -5441,7 +5499,7 @@
       <w:pPr>
         <w:numPr>
           <w:ilvl w:val="0"/>
-          <w:numId w:val="5"/>
+          <w:numId w:val="6"/>
         </w:numPr>
         <w:spacing w:after="0" w:afterAutospacing="0" w:before="0" w:beforeAutospacing="0"/>
         <w:ind w:left="720" w:hanging="360"/>
@@ -5460,7 +5518,7 @@
       <w:pPr>
         <w:numPr>
           <w:ilvl w:val="0"/>
-          <w:numId w:val="5"/>
+          <w:numId w:val="6"/>
         </w:numPr>
         <w:spacing w:after="0" w:afterAutospacing="0" w:before="0" w:beforeAutospacing="0"/>
         <w:ind w:left="720" w:hanging="360"/>
@@ -5479,7 +5537,7 @@
       <w:pPr>
         <w:numPr>
           <w:ilvl w:val="0"/>
-          <w:numId w:val="5"/>
+          <w:numId w:val="6"/>
         </w:numPr>
         <w:spacing w:after="0" w:afterAutospacing="0" w:before="0" w:beforeAutospacing="0"/>
         <w:ind w:left="720" w:hanging="360"/>
@@ -5498,7 +5556,7 @@
       <w:pPr>
         <w:numPr>
           <w:ilvl w:val="0"/>
-          <w:numId w:val="5"/>
+          <w:numId w:val="6"/>
         </w:numPr>
         <w:spacing w:before="0" w:beforeAutospacing="0"/>
         <w:ind w:left="720" w:hanging="360"/>
@@ -6214,7 +6272,7 @@
         <w:pStyle w:val="Heading1"/>
         <w:numPr>
           <w:ilvl w:val="0"/>
-          <w:numId w:val="9"/>
+          <w:numId w:val="10"/>
         </w:numPr>
         <w:ind w:left="432"/>
         <w:rPr>
@@ -6425,7 +6483,7 @@
       <w:pPr>
         <w:numPr>
           <w:ilvl w:val="0"/>
-          <w:numId w:val="10"/>
+          <w:numId w:val="11"/>
         </w:numPr>
         <w:spacing w:after="0" w:afterAutospacing="0"/>
         <w:ind w:left="720" w:hanging="360"/>
@@ -6459,9 +6517,9 @@
       <w:pPr>
         <w:numPr>
           <w:ilvl w:val="0"/>
-          <w:numId w:val="10"/>
+          <w:numId w:val="11"/>
         </w:numPr>
-        <w:spacing w:after="0" w:afterAutospacing="0" w:before="0" w:beforeAutospacing="0"/>
+        <w:spacing w:before="0" w:beforeAutospacing="0"/>
         <w:ind w:left="720" w:hanging="360"/>
         <w:rPr>
           <w:u w:val="none"/>
@@ -6494,16 +6552,1229 @@
         <w:pStyle w:val="Heading1"/>
         <w:numPr>
           <w:ilvl w:val="0"/>
-          <w:numId w:val="9"/>
+          <w:numId w:val="10"/>
+        </w:numPr>
+        <w:ind w:left="432"/>
+      </w:pPr>
+      <w:bookmarkStart w:colFirst="0" w:colLast="0" w:name="_ofwc74ckbbgb" w:id="13"/>
+      <w:bookmarkEnd w:id="13"/>
+      <w:r>
+        <w:rPr>
+          <w:rtl w:val="0"/>
+        </w:rPr>
+        <w:t xml:space="preserve">AJAX moderno: usando “fetch” en lugar del objeto XMLHttpRequest</w:t>
+      </w:r>
+    </w:p>
+    <w:p>
+      <w:pPr>
+        <w:rPr/>
+      </w:pPr>
+      <w:r>
+        <w:rPr>
+          <w:rtl w:val="0"/>
+        </w:rPr>
+        <w:t xml:space="preserve">En las versiones modernas de los motores de Javascript, se ha incluido una nivea forma de realizar peticiones asíncronas basada en promesas y más acordes a estilos modernos de programación que el uso del objeto XMLHttpRequest: el uso de “fetch”.</w:t>
+      </w:r>
+    </w:p>
+    <w:p>
+      <w:pPr>
+        <w:rPr/>
+      </w:pPr>
+      <w:r>
+        <w:rPr>
+          <w:rtl w:val="0"/>
+        </w:rPr>
+      </w:r>
+    </w:p>
+    <w:p>
+      <w:pPr>
+        <w:rPr/>
+      </w:pPr>
+      <w:r>
+        <w:rPr>
+          <w:rtl w:val="0"/>
+        </w:rPr>
+        <w:t xml:space="preserve">La documentación oficial sobre “fetch” la podéis encontrar en: </w:t>
+      </w:r>
+    </w:p>
+    <w:p>
+      <w:pPr>
+        <w:rPr/>
+      </w:pPr>
+      <w:hyperlink r:id="rId18">
+        <w:r>
+          <w:rPr>
+            <w:color w:val="1155cc"/>
+            <w:u w:val="single"/>
+            <w:rtl w:val="0"/>
+          </w:rPr>
+          <w:t xml:space="preserve">https://developer.mozilla.org/es/docs/Web/API/Fetch_API/Utilizando_Fetch</w:t>
+        </w:r>
+      </w:hyperlink>
+      <w:r>
+        <w:rPr>
+          <w:rtl w:val="0"/>
+        </w:rPr>
+      </w:r>
+    </w:p>
+    <w:p>
+      <w:pPr>
+        <w:rPr/>
+      </w:pPr>
+      <w:r>
+        <w:rPr>
+          <w:rtl w:val="0"/>
+        </w:rPr>
+      </w:r>
+    </w:p>
+    <w:p>
+      <w:pPr>
+        <w:rPr/>
+      </w:pPr>
+      <w:r>
+        <w:rPr>
+          <w:rtl w:val="0"/>
+        </w:rPr>
+        <w:t xml:space="preserve">Vamos a mostrar un pequeño ejemplo comentado, enviando el contenido usando “QueryString” y recibiendo el contenido como texto:</w:t>
+      </w:r>
+    </w:p>
+    <w:tbl>
+      <w:tblPr>
+        <w:tblStyle w:val="Table8"/>
+        <w:jc w:val="left"/>
+        <w:tblInd w:w="100.0" w:type="pct"/>
+        <w:tblLayout w:type="fixed"/>
+        <w:tblLook w:val="0600"/>
+      </w:tblPr>
+      <w:tblGrid>
+        <w:gridCol w:w="9752"/>
+        <w:tblGridChange w:id="0">
+          <w:tblGrid>
+            <w:gridCol w:w="9752"/>
+          </w:tblGrid>
+        </w:tblGridChange>
+      </w:tblGrid>
+      <w:tr>
+        <w:tc>
+          <w:tcPr>
+            <w:shd w:fill="f8f8f8" w:val="clear"/>
+            <w:tcMar>
+              <w:top w:w="100.0" w:type="dxa"/>
+              <w:left w:w="100.0" w:type="dxa"/>
+              <w:bottom w:w="100.0" w:type="dxa"/>
+              <w:right w:w="100.0" w:type="dxa"/>
+            </w:tcMar>
+            <w:vAlign w:val="top"/>
+          </w:tcPr>
+          <w:p>
+            <w:pPr>
+              <w:keepNext w:val="0"/>
+              <w:keepLines w:val="0"/>
+              <w:widowControl w:val="0"/>
+              <w:pBdr>
+                <w:top w:space="0" w:sz="0" w:val="nil"/>
+                <w:left w:space="0" w:sz="0" w:val="nil"/>
+                <w:bottom w:space="0" w:sz="0" w:val="nil"/>
+                <w:right w:space="0" w:sz="0" w:val="nil"/>
+                <w:between w:space="0" w:sz="0" w:val="nil"/>
+              </w:pBdr>
+              <w:shd w:fill="auto" w:val="clear"/>
+              <w:spacing w:after="0" w:before="0" w:line="276" w:lineRule="auto"/>
+              <w:ind w:left="0" w:right="0" w:firstLine="0"/>
+              <w:jc w:val="left"/>
+              <w:rPr>
+                <w:rFonts w:ascii="Consolas" w:cs="Consolas" w:eastAsia="Consolas" w:hAnsi="Consolas"/>
+                <w:i w:val="1"/>
+                <w:color w:val="999988"/>
+                <w:shd w:fill="f8f8f8" w:val="clear"/>
+              </w:rPr>
+            </w:pPr>
+            <w:r>
+              <w:rPr>
+                <w:rFonts w:ascii="Consolas" w:cs="Consolas" w:eastAsia="Consolas" w:hAnsi="Consolas"/>
+                <w:i w:val="1"/>
+                <w:color w:val="999988"/>
+                <w:shd w:fill="f8f8f8" w:val="clear"/>
+                <w:rtl w:val="0"/>
+              </w:rPr>
+              <w:t xml:space="preserve">// Establecemos a que direccion realizar fetch</w:t>
+            </w:r>
+            <w:r>
+              <w:rPr>
+                <w:rFonts w:ascii="Consolas" w:cs="Consolas" w:eastAsia="Consolas" w:hAnsi="Consolas"/>
+                <w:color w:val="333333"/>
+                <w:shd w:fill="f8f8f8" w:val="clear"/>
+                <w:rtl w:val="0"/>
+              </w:rPr>
+              <w:br w:type="textWrapping"/>
+              <w:t xml:space="preserve">fetch(</w:t>
+            </w:r>
+            <w:r>
+              <w:rPr>
+                <w:rFonts w:ascii="Consolas" w:cs="Consolas" w:eastAsia="Consolas" w:hAnsi="Consolas"/>
+                <w:color w:val="dd1144"/>
+                <w:shd w:fill="f8f8f8" w:val="clear"/>
+                <w:rtl w:val="0"/>
+              </w:rPr>
+              <w:t xml:space="preserve">"https://miurl.com/web.php"</w:t>
+            </w:r>
+            <w:r>
+              <w:rPr>
+                <w:rFonts w:ascii="Consolas" w:cs="Consolas" w:eastAsia="Consolas" w:hAnsi="Consolas"/>
+                <w:color w:val="333333"/>
+                <w:shd w:fill="f8f8f8" w:val="clear"/>
+                <w:rtl w:val="0"/>
+              </w:rPr>
+              <w:t xml:space="preserve">, {</w:t>
+              <w:br w:type="textWrapping"/>
+              <w:tab/>
+            </w:r>
+            <w:r>
+              <w:rPr>
+                <w:rFonts w:ascii="Consolas" w:cs="Consolas" w:eastAsia="Consolas" w:hAnsi="Consolas"/>
+                <w:i w:val="1"/>
+                <w:color w:val="999988"/>
+                <w:shd w:fill="f8f8f8" w:val="clear"/>
+                <w:rtl w:val="0"/>
+              </w:rPr>
+              <w:t xml:space="preserve">// Establecemos método POST</w:t>
+            </w:r>
+            <w:r>
+              <w:rPr>
+                <w:rFonts w:ascii="Consolas" w:cs="Consolas" w:eastAsia="Consolas" w:hAnsi="Consolas"/>
+                <w:color w:val="333333"/>
+                <w:shd w:fill="f8f8f8" w:val="clear"/>
+                <w:rtl w:val="0"/>
+              </w:rPr>
+              <w:br w:type="textWrapping"/>
+              <w:tab/>
+              <w:t xml:space="preserve">method:</w:t>
+            </w:r>
+            <w:r>
+              <w:rPr>
+                <w:rFonts w:ascii="Consolas" w:cs="Consolas" w:eastAsia="Consolas" w:hAnsi="Consolas"/>
+                <w:color w:val="dd1144"/>
+                <w:shd w:fill="f8f8f8" w:val="clear"/>
+                <w:rtl w:val="0"/>
+              </w:rPr>
+              <w:t xml:space="preserve">"POST"</w:t>
+            </w:r>
+            <w:r>
+              <w:rPr>
+                <w:rFonts w:ascii="Consolas" w:cs="Consolas" w:eastAsia="Consolas" w:hAnsi="Consolas"/>
+                <w:color w:val="333333"/>
+                <w:shd w:fill="f8f8f8" w:val="clear"/>
+                <w:rtl w:val="0"/>
+              </w:rPr>
+              <w:t xml:space="preserve">,</w:t>
+              <w:br w:type="textWrapping"/>
+              <w:tab/>
+            </w:r>
+            <w:r>
+              <w:rPr>
+                <w:rFonts w:ascii="Consolas" w:cs="Consolas" w:eastAsia="Consolas" w:hAnsi="Consolas"/>
+                <w:i w:val="1"/>
+                <w:color w:val="999988"/>
+                <w:shd w:fill="f8f8f8" w:val="clear"/>
+                <w:rtl w:val="0"/>
+              </w:rPr>
+              <w:t xml:space="preserve">// Generamos queryString </w:t>
+            </w:r>
+            <w:r>
+              <w:rPr>
+                <w:rFonts w:ascii="Consolas" w:cs="Consolas" w:eastAsia="Consolas" w:hAnsi="Consolas"/>
+                <w:color w:val="333333"/>
+                <w:shd w:fill="f8f8f8" w:val="clear"/>
+                <w:rtl w:val="0"/>
+              </w:rPr>
+              <w:br w:type="textWrapping"/>
+              <w:tab/>
+              <w:t xml:space="preserve">body:</w:t>
+            </w:r>
+            <w:r>
+              <w:rPr>
+                <w:rFonts w:ascii="Consolas" w:cs="Consolas" w:eastAsia="Consolas" w:hAnsi="Consolas"/>
+                <w:color w:val="dd1144"/>
+                <w:shd w:fill="f8f8f8" w:val="clear"/>
+                <w:rtl w:val="0"/>
+              </w:rPr>
+              <w:t xml:space="preserve">"accion="</w:t>
+            </w:r>
+            <w:r>
+              <w:rPr>
+                <w:rFonts w:ascii="Consolas" w:cs="Consolas" w:eastAsia="Consolas" w:hAnsi="Consolas"/>
+                <w:color w:val="333333"/>
+                <w:shd w:fill="f8f8f8" w:val="clear"/>
+                <w:rtl w:val="0"/>
+              </w:rPr>
+              <w:t xml:space="preserve">+parametro,</w:t>
+              <w:br w:type="textWrapping"/>
+              <w:tab/>
+            </w:r>
+            <w:r>
+              <w:rPr>
+                <w:rFonts w:ascii="Consolas" w:cs="Consolas" w:eastAsia="Consolas" w:hAnsi="Consolas"/>
+                <w:i w:val="1"/>
+                <w:color w:val="999988"/>
+                <w:shd w:fill="f8f8f8" w:val="clear"/>
+                <w:rtl w:val="0"/>
+              </w:rPr>
+              <w:t xml:space="preserve">// Indicamos en las cabeceras como es el contenido que enviamos</w:t>
+            </w:r>
+            <w:r>
+              <w:rPr>
+                <w:rFonts w:ascii="Consolas" w:cs="Consolas" w:eastAsia="Consolas" w:hAnsi="Consolas"/>
+                <w:color w:val="333333"/>
+                <w:shd w:fill="f8f8f8" w:val="clear"/>
+                <w:rtl w:val="0"/>
+              </w:rPr>
+              <w:br w:type="textWrapping"/>
+              <w:tab/>
+              <w:t xml:space="preserve">headers: {</w:t>
+              <w:br w:type="textWrapping"/>
+              <w:tab/>
+              <w:tab/>
+            </w:r>
+            <w:r>
+              <w:rPr>
+                <w:rFonts w:ascii="Consolas" w:cs="Consolas" w:eastAsia="Consolas" w:hAnsi="Consolas"/>
+                <w:color w:val="dd1144"/>
+                <w:shd w:fill="f8f8f8" w:val="clear"/>
+                <w:rtl w:val="0"/>
+              </w:rPr>
+              <w:t xml:space="preserve">'Content-type'</w:t>
+            </w:r>
+            <w:r>
+              <w:rPr>
+                <w:rFonts w:ascii="Consolas" w:cs="Consolas" w:eastAsia="Consolas" w:hAnsi="Consolas"/>
+                <w:color w:val="333333"/>
+                <w:shd w:fill="f8f8f8" w:val="clear"/>
+                <w:rtl w:val="0"/>
+              </w:rPr>
+              <w:t xml:space="preserve">: </w:t>
+            </w:r>
+            <w:r>
+              <w:rPr>
+                <w:rFonts w:ascii="Consolas" w:cs="Consolas" w:eastAsia="Consolas" w:hAnsi="Consolas"/>
+                <w:color w:val="dd1144"/>
+                <w:shd w:fill="f8f8f8" w:val="clear"/>
+                <w:rtl w:val="0"/>
+              </w:rPr>
+              <w:t xml:space="preserve">'application/x-www-form-urlencoded'</w:t>
+            </w:r>
+            <w:r>
+              <w:rPr>
+                <w:rFonts w:ascii="Consolas" w:cs="Consolas" w:eastAsia="Consolas" w:hAnsi="Consolas"/>
+                <w:color w:val="333333"/>
+                <w:shd w:fill="f8f8f8" w:val="clear"/>
+                <w:rtl w:val="0"/>
+              </w:rPr>
+              <w:br w:type="textWrapping"/>
+              <w:tab/>
+              <w:t xml:space="preserve">}</w:t>
+              <w:br w:type="textWrapping"/>
+              <w:tab/>
+              <w:t xml:space="preserve">/</w:t>
+            </w:r>
+            <w:r>
+              <w:rPr>
+                <w:rFonts w:ascii="Consolas" w:cs="Consolas" w:eastAsia="Consolas" w:hAnsi="Consolas"/>
+                <w:i w:val="1"/>
+                <w:color w:val="999988"/>
+                <w:shd w:fill="f8f8f8" w:val="clear"/>
+                <w:rtl w:val="0"/>
+              </w:rPr>
+              <w:t xml:space="preserve">/ Código a ejecutar al recibir la respuesta</w:t>
+            </w:r>
+            <w:r>
+              <w:rPr>
+                <w:rFonts w:ascii="Consolas" w:cs="Consolas" w:eastAsia="Consolas" w:hAnsi="Consolas"/>
+                <w:color w:val="333333"/>
+                <w:shd w:fill="f8f8f8" w:val="clear"/>
+                <w:rtl w:val="0"/>
+              </w:rPr>
+              <w:br w:type="textWrapping"/>
+              <w:tab/>
+              <w:t xml:space="preserve">}).then(</w:t>
+            </w:r>
+            <w:r>
+              <w:rPr>
+                <w:rFonts w:ascii="Consolas" w:cs="Consolas" w:eastAsia="Consolas" w:hAnsi="Consolas"/>
+                <w:b w:val="1"/>
+                <w:color w:val="333333"/>
+                <w:shd w:fill="f8f8f8" w:val="clear"/>
+                <w:rtl w:val="0"/>
+              </w:rPr>
+              <w:t xml:space="preserve">function</w:t>
+            </w:r>
+            <w:r>
+              <w:rPr>
+                <w:rFonts w:ascii="Consolas" w:cs="Consolas" w:eastAsia="Consolas" w:hAnsi="Consolas"/>
+                <w:color w:val="333333"/>
+                <w:shd w:fill="f8f8f8" w:val="clear"/>
+                <w:rtl w:val="0"/>
+              </w:rPr>
+              <w:t xml:space="preserve">(response){</w:t>
+              <w:br w:type="textWrapping"/>
+              <w:tab/>
+              <w:tab/>
+            </w:r>
+            <w:r>
+              <w:rPr>
+                <w:rFonts w:ascii="Consolas" w:cs="Consolas" w:eastAsia="Consolas" w:hAnsi="Consolas"/>
+                <w:i w:val="1"/>
+                <w:color w:val="999988"/>
+                <w:shd w:fill="f8f8f8" w:val="clear"/>
+                <w:rtl w:val="0"/>
+              </w:rPr>
+              <w:t xml:space="preserve">// Si la respuesta es correcta</w:t>
+            </w:r>
+            <w:r>
+              <w:rPr>
+                <w:rFonts w:ascii="Consolas" w:cs="Consolas" w:eastAsia="Consolas" w:hAnsi="Consolas"/>
+                <w:color w:val="333333"/>
+                <w:shd w:fill="f8f8f8" w:val="clear"/>
+                <w:rtl w:val="0"/>
+              </w:rPr>
+              <w:br w:type="textWrapping"/>
+              <w:tab/>
+              <w:tab/>
+            </w:r>
+            <w:r>
+              <w:rPr>
+                <w:rFonts w:ascii="Consolas" w:cs="Consolas" w:eastAsia="Consolas" w:hAnsi="Consolas"/>
+                <w:b w:val="1"/>
+                <w:color w:val="333333"/>
+                <w:shd w:fill="f8f8f8" w:val="clear"/>
+                <w:rtl w:val="0"/>
+              </w:rPr>
+              <w:t xml:space="preserve">if</w:t>
+            </w:r>
+            <w:r>
+              <w:rPr>
+                <w:rFonts w:ascii="Consolas" w:cs="Consolas" w:eastAsia="Consolas" w:hAnsi="Consolas"/>
+                <w:color w:val="333333"/>
+                <w:shd w:fill="f8f8f8" w:val="clear"/>
+                <w:rtl w:val="0"/>
+              </w:rPr>
+              <w:t xml:space="preserve"> (response.ok) {</w:t>
+              <w:br w:type="textWrapping"/>
+              <w:tab/>
+              <w:tab/>
+            </w:r>
+            <w:r>
+              <w:rPr>
+                <w:rFonts w:ascii="Consolas" w:cs="Consolas" w:eastAsia="Consolas" w:hAnsi="Consolas"/>
+                <w:i w:val="1"/>
+                <w:color w:val="999988"/>
+                <w:shd w:fill="f8f8f8" w:val="clear"/>
+                <w:rtl w:val="0"/>
+              </w:rPr>
+              <w:t xml:space="preserve">// Código para llamar funcion / hacer función anónima,</w:t>
+            </w:r>
+          </w:p>
+          <w:p>
+            <w:pPr>
+              <w:keepNext w:val="0"/>
+              <w:keepLines w:val="0"/>
+              <w:widowControl w:val="0"/>
+              <w:pBdr>
+                <w:top w:space="0" w:sz="0" w:val="nil"/>
+                <w:left w:space="0" w:sz="0" w:val="nil"/>
+                <w:bottom w:space="0" w:sz="0" w:val="nil"/>
+                <w:right w:space="0" w:sz="0" w:val="nil"/>
+                <w:between w:space="0" w:sz="0" w:val="nil"/>
+              </w:pBdr>
+              <w:shd w:fill="auto" w:val="clear"/>
+              <w:spacing w:after="0" w:before="0" w:line="276" w:lineRule="auto"/>
+              <w:ind w:left="0" w:right="0" w:firstLine="0"/>
+              <w:jc w:val="left"/>
+              <w:rPr>
+                <w:rFonts w:ascii="Consolas" w:cs="Consolas" w:eastAsia="Consolas" w:hAnsi="Consolas"/>
+                <w:i w:val="1"/>
+                <w:color w:val="999988"/>
+                <w:shd w:fill="f8f8f8" w:val="clear"/>
+              </w:rPr>
+            </w:pPr>
+            <w:r>
+              <w:rPr>
+                <w:rFonts w:ascii="Consolas" w:cs="Consolas" w:eastAsia="Consolas" w:hAnsi="Consolas"/>
+                <w:i w:val="1"/>
+                <w:color w:val="999988"/>
+                <w:shd w:fill="f8f8f8" w:val="clear"/>
+                <w:rtl w:val="0"/>
+              </w:rPr>
+              <w:t xml:space="preserve">           // que gestione código de la respuesta</w:t>
+            </w:r>
+            <w:r>
+              <w:rPr>
+                <w:rFonts w:ascii="Consolas" w:cs="Consolas" w:eastAsia="Consolas" w:hAnsi="Consolas"/>
+                <w:color w:val="333333"/>
+                <w:shd w:fill="f8f8f8" w:val="clear"/>
+                <w:rtl w:val="0"/>
+              </w:rPr>
+              <w:br w:type="textWrapping"/>
+              <w:tab/>
+              <w:t xml:space="preserve">     </w:t>
+            </w:r>
+            <w:r>
+              <w:rPr>
+                <w:rFonts w:ascii="Consolas" w:cs="Consolas" w:eastAsia="Consolas" w:hAnsi="Consolas"/>
+                <w:i w:val="1"/>
+                <w:color w:val="999988"/>
+                <w:shd w:fill="f8f8f8" w:val="clear"/>
+                <w:rtl w:val="0"/>
+              </w:rPr>
+              <w:t xml:space="preserve">// en este ejemplo, "respuesta" contiene texto </w:t>
+            </w:r>
+          </w:p>
+          <w:p>
+            <w:pPr>
+              <w:keepNext w:val="0"/>
+              <w:keepLines w:val="0"/>
+              <w:widowControl w:val="0"/>
+              <w:pBdr>
+                <w:top w:space="0" w:sz="0" w:val="nil"/>
+                <w:left w:space="0" w:sz="0" w:val="nil"/>
+                <w:bottom w:space="0" w:sz="0" w:val="nil"/>
+                <w:right w:space="0" w:sz="0" w:val="nil"/>
+                <w:between w:space="0" w:sz="0" w:val="nil"/>
+              </w:pBdr>
+              <w:shd w:fill="auto" w:val="clear"/>
+              <w:spacing w:after="0" w:before="0" w:line="276" w:lineRule="auto"/>
+              <w:ind w:left="0" w:right="0" w:firstLine="0"/>
+              <w:jc w:val="left"/>
+              <w:rPr/>
+            </w:pPr>
+            <w:r>
+              <w:rPr>
+                <w:rFonts w:ascii="Consolas" w:cs="Consolas" w:eastAsia="Consolas" w:hAnsi="Consolas"/>
+                <w:i w:val="1"/>
+                <w:color w:val="999988"/>
+                <w:shd w:fill="f8f8f8" w:val="clear"/>
+                <w:rtl w:val="0"/>
+              </w:rPr>
+              <w:t xml:space="preserve">          //devuelto por el servidor</w:t>
+            </w:r>
+            <w:r>
+              <w:rPr>
+                <w:rFonts w:ascii="Consolas" w:cs="Consolas" w:eastAsia="Consolas" w:hAnsi="Consolas"/>
+                <w:color w:val="333333"/>
+                <w:shd w:fill="f8f8f8" w:val="clear"/>
+                <w:rtl w:val="0"/>
+              </w:rPr>
+              <w:br w:type="textWrapping"/>
+              <w:tab/>
+              <w:tab/>
+              <w:tab/>
+              <w:t xml:space="preserve">response.text().then( </w:t>
+            </w:r>
+            <w:r>
+              <w:rPr>
+                <w:rFonts w:ascii="Consolas" w:cs="Consolas" w:eastAsia="Consolas" w:hAnsi="Consolas"/>
+                <w:b w:val="1"/>
+                <w:color w:val="333333"/>
+                <w:shd w:fill="f8f8f8" w:val="clear"/>
+                <w:rtl w:val="0"/>
+              </w:rPr>
+              <w:t xml:space="preserve">function</w:t>
+            </w:r>
+            <w:r>
+              <w:rPr>
+                <w:rFonts w:ascii="Consolas" w:cs="Consolas" w:eastAsia="Consolas" w:hAnsi="Consolas"/>
+                <w:color w:val="333333"/>
+                <w:shd w:fill="f8f8f8" w:val="clear"/>
+                <w:rtl w:val="0"/>
+              </w:rPr>
+              <w:t xml:space="preserve"> (respuesta) {</w:t>
+              <w:br w:type="textWrapping"/>
+              <w:tab/>
+              <w:tab/>
+              <w:tab/>
+            </w:r>
+            <w:r>
+              <w:rPr>
+                <w:rFonts w:ascii="Consolas" w:cs="Consolas" w:eastAsia="Consolas" w:hAnsi="Consolas"/>
+                <w:color w:val="0086b3"/>
+                <w:shd w:fill="f8f8f8" w:val="clear"/>
+                <w:rtl w:val="0"/>
+              </w:rPr>
+              <w:t xml:space="preserve">document</w:t>
+            </w:r>
+            <w:r>
+              <w:rPr>
+                <w:rFonts w:ascii="Consolas" w:cs="Consolas" w:eastAsia="Consolas" w:hAnsi="Consolas"/>
+                <w:color w:val="333333"/>
+                <w:shd w:fill="f8f8f8" w:val="clear"/>
+                <w:rtl w:val="0"/>
+              </w:rPr>
+              <w:t xml:space="preserve">.getElementById(</w:t>
+            </w:r>
+            <w:r>
+              <w:rPr>
+                <w:rFonts w:ascii="Consolas" w:cs="Consolas" w:eastAsia="Consolas" w:hAnsi="Consolas"/>
+                <w:color w:val="dd1144"/>
+                <w:shd w:fill="f8f8f8" w:val="clear"/>
+                <w:rtl w:val="0"/>
+              </w:rPr>
+              <w:t xml:space="preserve">'capa'</w:t>
+            </w:r>
+            <w:r>
+              <w:rPr>
+                <w:rFonts w:ascii="Consolas" w:cs="Consolas" w:eastAsia="Consolas" w:hAnsi="Consolas"/>
+                <w:color w:val="333333"/>
+                <w:shd w:fill="f8f8f8" w:val="clear"/>
+                <w:rtl w:val="0"/>
+              </w:rPr>
+              <w:t xml:space="preserve">).innerHTML=respuesta;</w:t>
+              <w:br w:type="textWrapping"/>
+              <w:tab/>
+              <w:tab/>
+              <w:tab/>
+              <w:t xml:space="preserve">});</w:t>
+              <w:br w:type="textWrapping"/>
+              <w:tab/>
+              <w:tab/>
+              <w:t xml:space="preserve">}</w:t>
+              <w:br w:type="textWrapping"/>
+              <w:tab/>
+              <w:t xml:space="preserve">});</w:t>
+              <w:br w:type="textWrapping"/>
+              <w:t xml:space="preserve">});</w:t>
+            </w:r>
+            <w:r>
+              <w:rPr>
+                <w:rtl w:val="0"/>
+              </w:rPr>
+            </w:r>
+          </w:p>
+        </w:tc>
+      </w:tr>
+    </w:tbl>
+    <w:p>
+      <w:pPr>
+        <w:rPr/>
+      </w:pPr>
+      <w:r>
+        <w:rPr>
+          <w:rtl w:val="0"/>
+        </w:rPr>
+      </w:r>
+    </w:p>
+    <w:p>
+      <w:pPr>
+        <w:rPr/>
+      </w:pPr>
+      <w:r>
+        <w:rPr>
+          <w:rtl w:val="0"/>
+        </w:rPr>
+        <w:t xml:space="preserve">Aquí el mismo ejemplo, pero enviando el contenido como JSON y recibiendo contenido como JSON</w:t>
+      </w:r>
+    </w:p>
+    <w:p>
+      <w:pPr>
+        <w:rPr/>
+      </w:pPr>
+      <w:r>
+        <w:rPr>
+          <w:rtl w:val="0"/>
+        </w:rPr>
+      </w:r>
+    </w:p>
+    <w:tbl>
+      <w:tblPr>
+        <w:tblStyle w:val="Table9"/>
+        <w:jc w:val="left"/>
+        <w:tblInd w:w="100.0" w:type="pct"/>
+        <w:tblLayout w:type="fixed"/>
+        <w:tblLook w:val="0600"/>
+      </w:tblPr>
+      <w:tblGrid>
+        <w:gridCol w:w="9752"/>
+        <w:tblGridChange w:id="0">
+          <w:tblGrid>
+            <w:gridCol w:w="9752"/>
+          </w:tblGrid>
+        </w:tblGridChange>
+      </w:tblGrid>
+      <w:tr>
+        <w:tc>
+          <w:tcPr>
+            <w:shd w:fill="f8f8f8" w:val="clear"/>
+            <w:tcMar>
+              <w:top w:w="100.0" w:type="dxa"/>
+              <w:left w:w="100.0" w:type="dxa"/>
+              <w:bottom w:w="100.0" w:type="dxa"/>
+              <w:right w:w="100.0" w:type="dxa"/>
+            </w:tcMar>
+            <w:vAlign w:val="top"/>
+          </w:tcPr>
+          <w:p>
+            <w:pPr>
+              <w:keepNext w:val="0"/>
+              <w:keepLines w:val="0"/>
+              <w:widowControl w:val="0"/>
+              <w:pBdr>
+                <w:top w:space="0" w:sz="0" w:val="nil"/>
+                <w:left w:space="0" w:sz="0" w:val="nil"/>
+                <w:bottom w:space="0" w:sz="0" w:val="nil"/>
+                <w:right w:space="0" w:sz="0" w:val="nil"/>
+                <w:between w:space="0" w:sz="0" w:val="nil"/>
+              </w:pBdr>
+              <w:shd w:fill="auto" w:val="clear"/>
+              <w:spacing w:after="0" w:before="0" w:line="276" w:lineRule="auto"/>
+              <w:ind w:left="0" w:right="0" w:firstLine="0"/>
+              <w:jc w:val="left"/>
+              <w:rPr/>
+            </w:pPr>
+            <w:r>
+              <w:rPr>
+                <w:rFonts w:ascii="Consolas" w:cs="Consolas" w:eastAsia="Consolas" w:hAnsi="Consolas"/>
+                <w:i w:val="1"/>
+                <w:color w:val="999988"/>
+                <w:shd w:fill="f8f8f8" w:val="clear"/>
+                <w:rtl w:val="0"/>
+              </w:rPr>
+              <w:t xml:space="preserve">// Establecemos a que direccion realizar fetch</w:t>
+            </w:r>
+            <w:r>
+              <w:rPr>
+                <w:rFonts w:ascii="Consolas" w:cs="Consolas" w:eastAsia="Consolas" w:hAnsi="Consolas"/>
+                <w:color w:val="333333"/>
+                <w:shd w:fill="f8f8f8" w:val="clear"/>
+                <w:rtl w:val="0"/>
+              </w:rPr>
+              <w:br w:type="textWrapping"/>
+              <w:t xml:space="preserve">fetch(</w:t>
+            </w:r>
+            <w:r>
+              <w:rPr>
+                <w:rFonts w:ascii="Consolas" w:cs="Consolas" w:eastAsia="Consolas" w:hAnsi="Consolas"/>
+                <w:color w:val="dd1144"/>
+                <w:shd w:fill="f8f8f8" w:val="clear"/>
+                <w:rtl w:val="0"/>
+              </w:rPr>
+              <w:t xml:space="preserve">"https://miurl.com/web.php"</w:t>
+            </w:r>
+            <w:r>
+              <w:rPr>
+                <w:rFonts w:ascii="Consolas" w:cs="Consolas" w:eastAsia="Consolas" w:hAnsi="Consolas"/>
+                <w:color w:val="333333"/>
+                <w:shd w:fill="f8f8f8" w:val="clear"/>
+                <w:rtl w:val="0"/>
+              </w:rPr>
+              <w:t xml:space="preserve">, {</w:t>
+              <w:br w:type="textWrapping"/>
+              <w:tab/>
+            </w:r>
+            <w:r>
+              <w:rPr>
+                <w:rFonts w:ascii="Consolas" w:cs="Consolas" w:eastAsia="Consolas" w:hAnsi="Consolas"/>
+                <w:i w:val="1"/>
+                <w:color w:val="999988"/>
+                <w:shd w:fill="f8f8f8" w:val="clear"/>
+                <w:rtl w:val="0"/>
+              </w:rPr>
+              <w:t xml:space="preserve">// Establecemos método POST</w:t>
+            </w:r>
+            <w:r>
+              <w:rPr>
+                <w:rFonts w:ascii="Consolas" w:cs="Consolas" w:eastAsia="Consolas" w:hAnsi="Consolas"/>
+                <w:color w:val="333333"/>
+                <w:shd w:fill="f8f8f8" w:val="clear"/>
+                <w:rtl w:val="0"/>
+              </w:rPr>
+              <w:br w:type="textWrapping"/>
+              <w:tab/>
+              <w:t xml:space="preserve">method:</w:t>
+            </w:r>
+            <w:r>
+              <w:rPr>
+                <w:rFonts w:ascii="Consolas" w:cs="Consolas" w:eastAsia="Consolas" w:hAnsi="Consolas"/>
+                <w:color w:val="dd1144"/>
+                <w:shd w:fill="f8f8f8" w:val="clear"/>
+                <w:rtl w:val="0"/>
+              </w:rPr>
+              <w:t xml:space="preserve">"POST"</w:t>
+            </w:r>
+            <w:r>
+              <w:rPr>
+                <w:rFonts w:ascii="Consolas" w:cs="Consolas" w:eastAsia="Consolas" w:hAnsi="Consolas"/>
+                <w:color w:val="333333"/>
+                <w:shd w:fill="f8f8f8" w:val="clear"/>
+                <w:rtl w:val="0"/>
+              </w:rPr>
+              <w:t xml:space="preserve">,</w:t>
+              <w:br w:type="textWrapping"/>
+              <w:tab/>
+            </w:r>
+            <w:r>
+              <w:rPr>
+                <w:rFonts w:ascii="Consolas" w:cs="Consolas" w:eastAsia="Consolas" w:hAnsi="Consolas"/>
+                <w:i w:val="1"/>
+                <w:color w:val="999988"/>
+                <w:shd w:fill="f8f8f8" w:val="clear"/>
+                <w:rtl w:val="0"/>
+              </w:rPr>
+              <w:t xml:space="preserve">// Generamos JSON </w:t>
+            </w:r>
+            <w:r>
+              <w:rPr>
+                <w:rFonts w:ascii="Consolas" w:cs="Consolas" w:eastAsia="Consolas" w:hAnsi="Consolas"/>
+                <w:color w:val="333333"/>
+                <w:shd w:fill="f8f8f8" w:val="clear"/>
+                <w:rtl w:val="0"/>
+              </w:rPr>
+              <w:br w:type="textWrapping"/>
+              <w:tab/>
+              <w:t xml:space="preserve">body:</w:t>
+            </w:r>
+            <w:r>
+              <w:rPr>
+                <w:rFonts w:ascii="Consolas" w:cs="Consolas" w:eastAsia="Consolas" w:hAnsi="Consolas"/>
+                <w:color w:val="0086b3"/>
+                <w:shd w:fill="f8f8f8" w:val="clear"/>
+                <w:rtl w:val="0"/>
+              </w:rPr>
+              <w:t xml:space="preserve">JSON</w:t>
+            </w:r>
+            <w:r>
+              <w:rPr>
+                <w:rFonts w:ascii="Consolas" w:cs="Consolas" w:eastAsia="Consolas" w:hAnsi="Consolas"/>
+                <w:color w:val="333333"/>
+                <w:shd w:fill="f8f8f8" w:val="clear"/>
+                <w:rtl w:val="0"/>
+              </w:rPr>
+              <w:t xml:space="preserve">.stringify( {</w:t>
+              <w:br w:type="textWrapping"/>
+              <w:tab/>
+              <w:tab/>
+              <w:t xml:space="preserve">accion: parametro</w:t>
+              <w:br w:type="textWrapping"/>
+              <w:tab/>
+              <w:t xml:space="preserve">}),</w:t>
+              <w:br w:type="textWrapping"/>
+              <w:tab/>
+            </w:r>
+            <w:r>
+              <w:rPr>
+                <w:rFonts w:ascii="Consolas" w:cs="Consolas" w:eastAsia="Consolas" w:hAnsi="Consolas"/>
+                <w:i w:val="1"/>
+                <w:color w:val="999988"/>
+                <w:shd w:fill="f8f8f8" w:val="clear"/>
+                <w:rtl w:val="0"/>
+              </w:rPr>
+              <w:t xml:space="preserve">// Indicamos en las cabeceras como es el contenido que enviamos</w:t>
+            </w:r>
+            <w:r>
+              <w:rPr>
+                <w:rFonts w:ascii="Consolas" w:cs="Consolas" w:eastAsia="Consolas" w:hAnsi="Consolas"/>
+                <w:color w:val="333333"/>
+                <w:shd w:fill="f8f8f8" w:val="clear"/>
+                <w:rtl w:val="0"/>
+              </w:rPr>
+              <w:br w:type="textWrapping"/>
+              <w:tab/>
+              <w:t xml:space="preserve">headers: {</w:t>
+              <w:br w:type="textWrapping"/>
+              <w:tab/>
+              <w:tab/>
+            </w:r>
+            <w:r>
+              <w:rPr>
+                <w:rFonts w:ascii="Consolas" w:cs="Consolas" w:eastAsia="Consolas" w:hAnsi="Consolas"/>
+                <w:color w:val="dd1144"/>
+                <w:shd w:fill="f8f8f8" w:val="clear"/>
+                <w:rtl w:val="0"/>
+              </w:rPr>
+              <w:t xml:space="preserve">'Content-type'</w:t>
+            </w:r>
+            <w:r>
+              <w:rPr>
+                <w:rFonts w:ascii="Consolas" w:cs="Consolas" w:eastAsia="Consolas" w:hAnsi="Consolas"/>
+                <w:color w:val="333333"/>
+                <w:shd w:fill="f8f8f8" w:val="clear"/>
+                <w:rtl w:val="0"/>
+              </w:rPr>
+              <w:t xml:space="preserve">: </w:t>
+            </w:r>
+            <w:r>
+              <w:rPr>
+                <w:rFonts w:ascii="Consolas" w:cs="Consolas" w:eastAsia="Consolas" w:hAnsi="Consolas"/>
+                <w:color w:val="dd1144"/>
+                <w:shd w:fill="f8f8f8" w:val="clear"/>
+                <w:rtl w:val="0"/>
+              </w:rPr>
+              <w:t xml:space="preserve">'application/json; charset=UTF-8'</w:t>
+            </w:r>
+            <w:r>
+              <w:rPr>
+                <w:rFonts w:ascii="Consolas" w:cs="Consolas" w:eastAsia="Consolas" w:hAnsi="Consolas"/>
+                <w:color w:val="333333"/>
+                <w:shd w:fill="f8f8f8" w:val="clear"/>
+                <w:rtl w:val="0"/>
+              </w:rPr>
+              <w:br w:type="textWrapping"/>
+              <w:tab/>
+              <w:t xml:space="preserve">}</w:t>
+              <w:br w:type="textWrapping"/>
+              <w:tab/>
+            </w:r>
+            <w:r>
+              <w:rPr>
+                <w:rFonts w:ascii="Consolas" w:cs="Consolas" w:eastAsia="Consolas" w:hAnsi="Consolas"/>
+                <w:i w:val="1"/>
+                <w:color w:val="999988"/>
+                <w:shd w:fill="f8f8f8" w:val="clear"/>
+                <w:rtl w:val="0"/>
+              </w:rPr>
+              <w:t xml:space="preserve">// Código a ejecutar al recibir la respuesta</w:t>
+            </w:r>
+            <w:r>
+              <w:rPr>
+                <w:rFonts w:ascii="Consolas" w:cs="Consolas" w:eastAsia="Consolas" w:hAnsi="Consolas"/>
+                <w:color w:val="333333"/>
+                <w:shd w:fill="f8f8f8" w:val="clear"/>
+                <w:rtl w:val="0"/>
+              </w:rPr>
+              <w:br w:type="textWrapping"/>
+              <w:tab/>
+              <w:t xml:space="preserve">}).then(</w:t>
+            </w:r>
+            <w:r>
+              <w:rPr>
+                <w:rFonts w:ascii="Consolas" w:cs="Consolas" w:eastAsia="Consolas" w:hAnsi="Consolas"/>
+                <w:b w:val="1"/>
+                <w:color w:val="333333"/>
+                <w:shd w:fill="f8f8f8" w:val="clear"/>
+                <w:rtl w:val="0"/>
+              </w:rPr>
+              <w:t xml:space="preserve">function</w:t>
+            </w:r>
+            <w:r>
+              <w:rPr>
+                <w:rFonts w:ascii="Consolas" w:cs="Consolas" w:eastAsia="Consolas" w:hAnsi="Consolas"/>
+                <w:color w:val="333333"/>
+                <w:shd w:fill="f8f8f8" w:val="clear"/>
+                <w:rtl w:val="0"/>
+              </w:rPr>
+              <w:t xml:space="preserve">(response){</w:t>
+              <w:br w:type="textWrapping"/>
+              <w:tab/>
+              <w:tab/>
+            </w:r>
+            <w:r>
+              <w:rPr>
+                <w:rFonts w:ascii="Consolas" w:cs="Consolas" w:eastAsia="Consolas" w:hAnsi="Consolas"/>
+                <w:i w:val="1"/>
+                <w:color w:val="999988"/>
+                <w:shd w:fill="f8f8f8" w:val="clear"/>
+                <w:rtl w:val="0"/>
+              </w:rPr>
+              <w:t xml:space="preserve">// Si la respuesta es correcta</w:t>
+            </w:r>
+            <w:r>
+              <w:rPr>
+                <w:rFonts w:ascii="Consolas" w:cs="Consolas" w:eastAsia="Consolas" w:hAnsi="Consolas"/>
+                <w:color w:val="333333"/>
+                <w:shd w:fill="f8f8f8" w:val="clear"/>
+                <w:rtl w:val="0"/>
+              </w:rPr>
+              <w:br w:type="textWrapping"/>
+              <w:tab/>
+              <w:tab/>
+            </w:r>
+            <w:r>
+              <w:rPr>
+                <w:rFonts w:ascii="Consolas" w:cs="Consolas" w:eastAsia="Consolas" w:hAnsi="Consolas"/>
+                <w:b w:val="1"/>
+                <w:color w:val="333333"/>
+                <w:shd w:fill="f8f8f8" w:val="clear"/>
+                <w:rtl w:val="0"/>
+              </w:rPr>
+              <w:t xml:space="preserve">if</w:t>
+            </w:r>
+            <w:r>
+              <w:rPr>
+                <w:rFonts w:ascii="Consolas" w:cs="Consolas" w:eastAsia="Consolas" w:hAnsi="Consolas"/>
+                <w:color w:val="333333"/>
+                <w:shd w:fill="f8f8f8" w:val="clear"/>
+                <w:rtl w:val="0"/>
+              </w:rPr>
+              <w:t xml:space="preserve"> (response.ok) {</w:t>
+              <w:br w:type="textWrapping"/>
+              <w:tab/>
+              <w:tab/>
+            </w:r>
+            <w:r>
+              <w:rPr>
+                <w:rFonts w:ascii="Consolas" w:cs="Consolas" w:eastAsia="Consolas" w:hAnsi="Consolas"/>
+                <w:i w:val="1"/>
+                <w:color w:val="999988"/>
+                <w:shd w:fill="f8f8f8" w:val="clear"/>
+                <w:rtl w:val="0"/>
+              </w:rPr>
+              <w:t xml:space="preserve">// Código para llamar funcion / hacer función anónima,</w:t>
+            </w:r>
+            <w:r>
+              <w:rPr>
+                <w:rFonts w:ascii="Consolas" w:cs="Consolas" w:eastAsia="Consolas" w:hAnsi="Consolas"/>
+                <w:color w:val="333333"/>
+                <w:shd w:fill="f8f8f8" w:val="clear"/>
+                <w:rtl w:val="0"/>
+              </w:rPr>
+              <w:br w:type="textWrapping"/>
+              <w:t xml:space="preserve">           </w:t>
+            </w:r>
+            <w:r>
+              <w:rPr>
+                <w:rFonts w:ascii="Consolas" w:cs="Consolas" w:eastAsia="Consolas" w:hAnsi="Consolas"/>
+                <w:i w:val="1"/>
+                <w:color w:val="999988"/>
+                <w:shd w:fill="f8f8f8" w:val="clear"/>
+                <w:rtl w:val="0"/>
+              </w:rPr>
+              <w:t xml:space="preserve">// que gestione código de la respuesta</w:t>
+            </w:r>
+            <w:r>
+              <w:rPr>
+                <w:rFonts w:ascii="Consolas" w:cs="Consolas" w:eastAsia="Consolas" w:hAnsi="Consolas"/>
+                <w:color w:val="333333"/>
+                <w:shd w:fill="f8f8f8" w:val="clear"/>
+                <w:rtl w:val="0"/>
+              </w:rPr>
+              <w:br w:type="textWrapping"/>
+              <w:tab/>
+              <w:t xml:space="preserve">     </w:t>
+            </w:r>
+            <w:r>
+              <w:rPr>
+                <w:rFonts w:ascii="Consolas" w:cs="Consolas" w:eastAsia="Consolas" w:hAnsi="Consolas"/>
+                <w:i w:val="1"/>
+                <w:color w:val="999988"/>
+                <w:shd w:fill="f8f8f8" w:val="clear"/>
+                <w:rtl w:val="0"/>
+              </w:rPr>
+              <w:t xml:space="preserve">// en este ejemplo, "respuesta" contiene JSON </w:t>
+            </w:r>
+            <w:r>
+              <w:rPr>
+                <w:rFonts w:ascii="Consolas" w:cs="Consolas" w:eastAsia="Consolas" w:hAnsi="Consolas"/>
+                <w:color w:val="333333"/>
+                <w:shd w:fill="f8f8f8" w:val="clear"/>
+                <w:rtl w:val="0"/>
+              </w:rPr>
+              <w:br w:type="textWrapping"/>
+              <w:t xml:space="preserve">          </w:t>
+            </w:r>
+            <w:r>
+              <w:rPr>
+                <w:rFonts w:ascii="Consolas" w:cs="Consolas" w:eastAsia="Consolas" w:hAnsi="Consolas"/>
+                <w:i w:val="1"/>
+                <w:color w:val="999988"/>
+                <w:shd w:fill="f8f8f8" w:val="clear"/>
+                <w:rtl w:val="0"/>
+              </w:rPr>
+              <w:t xml:space="preserve">//devuelto por el servidor</w:t>
+            </w:r>
+            <w:r>
+              <w:rPr>
+                <w:rFonts w:ascii="Consolas" w:cs="Consolas" w:eastAsia="Consolas" w:hAnsi="Consolas"/>
+                <w:color w:val="333333"/>
+                <w:shd w:fill="f8f8f8" w:val="clear"/>
+                <w:rtl w:val="0"/>
+              </w:rPr>
+              <w:br w:type="textWrapping"/>
+              <w:tab/>
+              <w:tab/>
+              <w:tab/>
+              <w:t xml:space="preserve">response.json().then( </w:t>
+            </w:r>
+            <w:r>
+              <w:rPr>
+                <w:rFonts w:ascii="Consolas" w:cs="Consolas" w:eastAsia="Consolas" w:hAnsi="Consolas"/>
+                <w:b w:val="1"/>
+                <w:color w:val="333333"/>
+                <w:shd w:fill="f8f8f8" w:val="clear"/>
+                <w:rtl w:val="0"/>
+              </w:rPr>
+              <w:t xml:space="preserve">function</w:t>
+            </w:r>
+            <w:r>
+              <w:rPr>
+                <w:rFonts w:ascii="Consolas" w:cs="Consolas" w:eastAsia="Consolas" w:hAnsi="Consolas"/>
+                <w:color w:val="333333"/>
+                <w:shd w:fill="f8f8f8" w:val="clear"/>
+                <w:rtl w:val="0"/>
+              </w:rPr>
+              <w:t xml:space="preserve"> (respuesta) {</w:t>
+              <w:br w:type="textWrapping"/>
+              <w:tab/>
+              <w:tab/>
+              <w:tab/>
+            </w:r>
+            <w:r>
+              <w:rPr>
+                <w:rFonts w:ascii="Consolas" w:cs="Consolas" w:eastAsia="Consolas" w:hAnsi="Consolas"/>
+                <w:color w:val="0086b3"/>
+                <w:shd w:fill="f8f8f8" w:val="clear"/>
+                <w:rtl w:val="0"/>
+              </w:rPr>
+              <w:t xml:space="preserve">document</w:t>
+            </w:r>
+            <w:r>
+              <w:rPr>
+                <w:rFonts w:ascii="Consolas" w:cs="Consolas" w:eastAsia="Consolas" w:hAnsi="Consolas"/>
+                <w:color w:val="333333"/>
+                <w:shd w:fill="f8f8f8" w:val="clear"/>
+                <w:rtl w:val="0"/>
+              </w:rPr>
+              <w:t xml:space="preserve">.getElementById(</w:t>
+            </w:r>
+            <w:r>
+              <w:rPr>
+                <w:rFonts w:ascii="Consolas" w:cs="Consolas" w:eastAsia="Consolas" w:hAnsi="Consolas"/>
+                <w:color w:val="dd1144"/>
+                <w:shd w:fill="f8f8f8" w:val="clear"/>
+                <w:rtl w:val="0"/>
+              </w:rPr>
+              <w:t xml:space="preserve">'capa'</w:t>
+            </w:r>
+            <w:r>
+              <w:rPr>
+                <w:rFonts w:ascii="Consolas" w:cs="Consolas" w:eastAsia="Consolas" w:hAnsi="Consolas"/>
+                <w:color w:val="333333"/>
+                <w:shd w:fill="f8f8f8" w:val="clear"/>
+                <w:rtl w:val="0"/>
+              </w:rPr>
+              <w:t xml:space="preserve">).innerHTML=respuesta.accion;</w:t>
+              <w:br w:type="textWrapping"/>
+              <w:tab/>
+              <w:tab/>
+              <w:tab/>
+              <w:t xml:space="preserve">});</w:t>
+              <w:br w:type="textWrapping"/>
+              <w:tab/>
+              <w:tab/>
+              <w:t xml:space="preserve">}</w:t>
+              <w:br w:type="textWrapping"/>
+              <w:tab/>
+              <w:t xml:space="preserve">});</w:t>
+              <w:br w:type="textWrapping"/>
+              <w:t xml:space="preserve">});</w:t>
+            </w:r>
+            <w:r>
+              <w:rPr>
+                <w:rtl w:val="0"/>
+              </w:rPr>
+            </w:r>
+          </w:p>
+        </w:tc>
+      </w:tr>
+    </w:tbl>
+    <w:p>
+      <w:pPr>
+        <w:rPr/>
+      </w:pPr>
+      <w:r>
+        <w:rPr>
+          <w:rtl w:val="0"/>
+        </w:rPr>
+      </w:r>
+    </w:p>
+    <w:p>
+      <w:pPr>
+        <w:rPr/>
+      </w:pPr>
+      <w:r>
+        <w:rPr>
+          <w:rtl w:val="0"/>
+        </w:rPr>
+        <w:t xml:space="preserve">Si queréis saber más sobre “fetch”, podéis revisar los siguientes enlace:</w:t>
+      </w:r>
+    </w:p>
+    <w:p>
+      <w:pPr>
+        <w:numPr>
+          <w:ilvl w:val="0"/>
+          <w:numId w:val="2"/>
+        </w:numPr>
+        <w:spacing w:after="0" w:afterAutospacing="0"/>
+        <w:ind w:left="720" w:hanging="360"/>
+        <w:rPr>
+          <w:u w:val="none"/>
+        </w:rPr>
+      </w:pPr>
+      <w:hyperlink r:id="rId19">
+        <w:r>
+          <w:rPr>
+            <w:color w:val="1155cc"/>
+            <w:u w:val="single"/>
+            <w:rtl w:val="0"/>
+          </w:rPr>
+          <w:t xml:space="preserve">https://desarrolloweb.com/articulos/fetch-ajax-javascript.html</w:t>
+        </w:r>
+      </w:hyperlink>
+      <w:r>
+        <w:rPr>
+          <w:rtl w:val="0"/>
+        </w:rPr>
+      </w:r>
+    </w:p>
+    <w:p>
+      <w:pPr>
+        <w:numPr>
+          <w:ilvl w:val="0"/>
+          <w:numId w:val="2"/>
         </w:numPr>
         <w:spacing w:before="0" w:beforeAutospacing="0"/>
+        <w:ind w:left="720" w:hanging="360"/>
+        <w:rPr>
+          <w:u w:val="none"/>
+        </w:rPr>
+      </w:pPr>
+      <w:hyperlink r:id="rId20">
+        <w:r>
+          <w:rPr>
+            <w:color w:val="1155cc"/>
+            <w:u w:val="single"/>
+            <w:rtl w:val="0"/>
+          </w:rPr>
+          <w:t xml:space="preserve">https://gomakethings.com/how-to-send-data-to-an-api-with-the-vanilla-js-fetch-method/</w:t>
+        </w:r>
+      </w:hyperlink>
+      <w:r>
+        <w:rPr>
+          <w:rtl w:val="0"/>
+        </w:rPr>
+      </w:r>
+    </w:p>
+    <w:p>
+      <w:pPr>
+        <w:ind w:left="0" w:firstLine="0"/>
+        <w:rPr/>
+      </w:pPr>
+      <w:r>
+        <w:rPr>
+          <w:rtl w:val="0"/>
+        </w:rPr>
+      </w:r>
+    </w:p>
+    <w:p>
+      <w:pPr>
+        <w:pStyle w:val="Heading1"/>
+        <w:numPr>
+          <w:ilvl w:val="0"/>
+          <w:numId w:val="10"/>
+        </w:numPr>
         <w:ind w:left="432"/>
         <w:rPr>
           <w:u w:val="none"/>
         </w:rPr>
       </w:pPr>
-      <w:bookmarkStart w:colFirst="0" w:colLast="0" w:name="_ofwc74ckbbgb" w:id="13"/>
-      <w:bookmarkEnd w:id="13"/>
+      <w:bookmarkStart w:colFirst="0" w:colLast="0" w:name="_x7z89pe0geo1" w:id="14"/>
+      <w:bookmarkEnd w:id="14"/>
       <w:r>
         <w:rPr>
           <w:rtl w:val="0"/>
@@ -6521,7 +7792,7 @@
         </w:rPr>
         <w:t xml:space="preserve">[1] Intro to AJAX (Udacity) </w:t>
       </w:r>
-      <w:hyperlink r:id="rId18">
+      <w:hyperlink r:id="rId21">
         <w:r>
           <w:rPr>
             <w:color w:val="1155cc"/>
@@ -6542,15 +7813,15 @@
         <w:pStyle w:val="Heading1"/>
         <w:numPr>
           <w:ilvl w:val="0"/>
-          <w:numId w:val="9"/>
+          <w:numId w:val="10"/>
         </w:numPr>
         <w:ind w:left="432"/>
         <w:rPr>
           <w:u w:val="none"/>
         </w:rPr>
       </w:pPr>
-      <w:bookmarkStart w:colFirst="0" w:colLast="0" w:name="_tjvw91hmlvof" w:id="14"/>
-      <w:bookmarkEnd w:id="14"/>
+      <w:bookmarkStart w:colFirst="0" w:colLast="0" w:name="_tjvw91hmlvof" w:id="15"/>
+      <w:bookmarkEnd w:id="15"/>
       <w:r>
         <w:rPr>
           <w:rtl w:val="0"/>
@@ -6581,7 +7852,7 @@
         </w:rPr>
         <w:t xml:space="preserve">Javascript Mozilla Developer </w:t>
       </w:r>
-      <w:hyperlink r:id="rId19">
+      <w:hyperlink r:id="rId22">
         <w:r>
           <w:rPr>
             <w:color w:val="1155cc"/>
@@ -6607,7 +7878,7 @@
         </w:rPr>
         <w:t xml:space="preserve">[2] Javascript ES6 W3C </w:t>
       </w:r>
-      <w:hyperlink r:id="rId20">
+      <w:hyperlink r:id="rId23">
         <w:r>
           <w:rPr>
             <w:color w:val="1155cc"/>
@@ -6633,7 +7904,7 @@
         </w:rPr>
         <w:t xml:space="preserve">[3] XMLHttpRequest </w:t>
       </w:r>
-      <w:hyperlink r:id="rId21">
+      <w:hyperlink r:id="rId24">
         <w:r>
           <w:rPr>
             <w:color w:val="1155cc"/>
@@ -6654,7 +7925,7 @@
         <w:pStyle w:val="Heading1"/>
         <w:numPr>
           <w:ilvl w:val="0"/>
-          <w:numId w:val="9"/>
+          <w:numId w:val="10"/>
         </w:numPr>
         <w:jc w:val="both"/>
         <w:rPr>
@@ -6665,8 +7936,8 @@
           <w:szCs w:val="28"/>
         </w:rPr>
       </w:pPr>
-      <w:bookmarkStart w:colFirst="0" w:colLast="0" w:name="_g1qlmy5ta6mu" w:id="15"/>
-      <w:bookmarkEnd w:id="15"/>
+      <w:bookmarkStart w:colFirst="0" w:colLast="0" w:name="_g1qlmy5ta6mu" w:id="16"/>
+      <w:bookmarkEnd w:id="16"/>
       <w:r>
         <w:rPr>
           <w:rtl w:val="0"/>
@@ -6690,8 +7961,9 @@
       <w:pPr>
         <w:numPr>
           <w:ilvl w:val="0"/>
-          <w:numId w:val="6"/>
+          <w:numId w:val="7"/>
         </w:numPr>
+        <w:spacing w:after="0" w:afterAutospacing="0"/>
         <w:ind w:left="720" w:hanging="360"/>
         <w:rPr>
           <w:u w:val="none"/>
@@ -6703,6 +7975,44 @@
         </w:rPr>
         <w:t xml:space="preserve">García Barea, Sergi</w:t>
       </w:r>
+    </w:p>
+    <w:p>
+      <w:pPr>
+        <w:numPr>
+          <w:ilvl w:val="0"/>
+          <w:numId w:val="7"/>
+        </w:numPr>
+        <w:spacing w:after="0" w:afterAutospacing="0" w:before="0" w:beforeAutospacing="0"/>
+        <w:ind w:left="720" w:hanging="360"/>
+        <w:rPr>
+          <w:u w:val="none"/>
+        </w:rPr>
+      </w:pPr>
+      <w:r>
+        <w:rPr>
+          <w:rtl w:val="0"/>
+        </w:rPr>
+        <w:t xml:space="preserve">Folgado Galache, Laura</w:t>
+      </w:r>
+    </w:p>
+    <w:p>
+      <w:pPr>
+        <w:numPr>
+          <w:ilvl w:val="0"/>
+          <w:numId w:val="7"/>
+        </w:numPr>
+        <w:spacing w:before="0" w:beforeAutospacing="0"/>
+        <w:ind w:left="720" w:hanging="360"/>
+        <w:rPr>
+          <w:u w:val="none"/>
+        </w:rPr>
+      </w:pPr>
+      <w:r>
+        <w:rPr>
+          <w:rtl w:val="0"/>
+        </w:rPr>
+        <w:t xml:space="preserve">Ibáñez Català, Xavier</w:t>
+      </w:r>
       <w:r>
         <w:rPr>
           <w:rtl w:val="0"/>
@@ -6710,8 +8020,8 @@
       </w:r>
     </w:p>
     <w:sectPr>
-      <w:headerReference r:id="rId22" w:type="default"/>
-      <w:footerReference r:id="rId23" w:type="default"/>
+      <w:headerReference r:id="rId25" w:type="default"/>
+      <w:footerReference r:id="rId26" w:type="default"/>
       <w:type w:val="nextPage"/>
       <w:pgSz w:h="16838" w:w="11906" w:orient="portrait"/>
       <w:pgMar w:bottom="1737" w:top="1623" w:left="1077" w:right="1077" w:header="1134" w:footer="1134"/>
@@ -7349,6 +8659,116 @@
   <w:abstractNum w:abstractNumId="4">
     <w:lvl w:ilvl="0">
       <w:start w:val="1"/>
+      <w:numFmt w:val="bullet"/>
+      <w:lvlText w:val="●"/>
+      <w:lvlJc w:val="left"/>
+      <w:pPr>
+        <w:ind w:left="720" w:hanging="360"/>
+      </w:pPr>
+      <w:rPr>
+        <w:u w:val="none"/>
+      </w:rPr>
+    </w:lvl>
+    <w:lvl w:ilvl="1">
+      <w:start w:val="1"/>
+      <w:numFmt w:val="bullet"/>
+      <w:lvlText w:val="○"/>
+      <w:lvlJc w:val="left"/>
+      <w:pPr>
+        <w:ind w:left="1440" w:hanging="360"/>
+      </w:pPr>
+      <w:rPr>
+        <w:u w:val="none"/>
+      </w:rPr>
+    </w:lvl>
+    <w:lvl w:ilvl="2">
+      <w:start w:val="1"/>
+      <w:numFmt w:val="bullet"/>
+      <w:lvlText w:val="■"/>
+      <w:lvlJc w:val="left"/>
+      <w:pPr>
+        <w:ind w:left="2160" w:hanging="360"/>
+      </w:pPr>
+      <w:rPr>
+        <w:u w:val="none"/>
+      </w:rPr>
+    </w:lvl>
+    <w:lvl w:ilvl="3">
+      <w:start w:val="1"/>
+      <w:numFmt w:val="bullet"/>
+      <w:lvlText w:val="●"/>
+      <w:lvlJc w:val="left"/>
+      <w:pPr>
+        <w:ind w:left="2880" w:hanging="360"/>
+      </w:pPr>
+      <w:rPr>
+        <w:u w:val="none"/>
+      </w:rPr>
+    </w:lvl>
+    <w:lvl w:ilvl="4">
+      <w:start w:val="1"/>
+      <w:numFmt w:val="bullet"/>
+      <w:lvlText w:val="○"/>
+      <w:lvlJc w:val="left"/>
+      <w:pPr>
+        <w:ind w:left="3600" w:hanging="360"/>
+      </w:pPr>
+      <w:rPr>
+        <w:u w:val="none"/>
+      </w:rPr>
+    </w:lvl>
+    <w:lvl w:ilvl="5">
+      <w:start w:val="1"/>
+      <w:numFmt w:val="bullet"/>
+      <w:lvlText w:val="■"/>
+      <w:lvlJc w:val="left"/>
+      <w:pPr>
+        <w:ind w:left="4320" w:hanging="360"/>
+      </w:pPr>
+      <w:rPr>
+        <w:u w:val="none"/>
+      </w:rPr>
+    </w:lvl>
+    <w:lvl w:ilvl="6">
+      <w:start w:val="1"/>
+      <w:numFmt w:val="bullet"/>
+      <w:lvlText w:val="●"/>
+      <w:lvlJc w:val="left"/>
+      <w:pPr>
+        <w:ind w:left="5040" w:hanging="360"/>
+      </w:pPr>
+      <w:rPr>
+        <w:u w:val="none"/>
+      </w:rPr>
+    </w:lvl>
+    <w:lvl w:ilvl="7">
+      <w:start w:val="1"/>
+      <w:numFmt w:val="bullet"/>
+      <w:lvlText w:val="○"/>
+      <w:lvlJc w:val="left"/>
+      <w:pPr>
+        <w:ind w:left="5760" w:hanging="360"/>
+      </w:pPr>
+      <w:rPr>
+        <w:u w:val="none"/>
+      </w:rPr>
+    </w:lvl>
+    <w:lvl w:ilvl="8">
+      <w:start w:val="1"/>
+      <w:numFmt w:val="bullet"/>
+      <w:lvlText w:val="■"/>
+      <w:lvlJc w:val="left"/>
+      <w:pPr>
+        <w:ind w:left="6480" w:hanging="360"/>
+      </w:pPr>
+      <w:rPr>
+        <w:u w:val="none"/>
+      </w:rPr>
+    </w:lvl>
+  </w:abstractNum>
+  <w:abstractNum w:abstractNumId="5">
+    <w:lvl w:ilvl="0">
+      <w:start w:val="1"/>
       <w:numFmt w:val="decimal"/>
       <w:lvlText w:val="%1."/>
       <w:lvlJc w:val="left"/>
@@ -7448,116 +8868,6 @@
       <w:numFmt w:val="lowerRoman"/>
       <w:lvlText w:val="%9."/>
       <w:lvlJc w:val="right"/>
-      <w:pPr>
-        <w:ind w:left="6480" w:hanging="360"/>
-      </w:pPr>
-      <w:rPr>
-        <w:u w:val="none"/>
-      </w:rPr>
-    </w:lvl>
-  </w:abstractNum>
-  <w:abstractNum w:abstractNumId="5">
-    <w:lvl w:ilvl="0">
-      <w:start w:val="1"/>
-      <w:numFmt w:val="bullet"/>
-      <w:lvlText w:val="●"/>
-      <w:lvlJc w:val="left"/>
-      <w:pPr>
-        <w:ind w:left="720" w:hanging="360"/>
-      </w:pPr>
-      <w:rPr>
-        <w:u w:val="none"/>
-      </w:rPr>
-    </w:lvl>
-    <w:lvl w:ilvl="1">
-      <w:start w:val="1"/>
-      <w:numFmt w:val="bullet"/>
-      <w:lvlText w:val="○"/>
-      <w:lvlJc w:val="left"/>
-      <w:pPr>
-        <w:ind w:left="1440" w:hanging="360"/>
-      </w:pPr>
-      <w:rPr>
-        <w:u w:val="none"/>
-      </w:rPr>
-    </w:lvl>
-    <w:lvl w:ilvl="2">
-      <w:start w:val="1"/>
-      <w:numFmt w:val="bullet"/>
-      <w:lvlText w:val="■"/>
-      <w:lvlJc w:val="left"/>
-      <w:pPr>
-        <w:ind w:left="2160" w:hanging="360"/>
-      </w:pPr>
-      <w:rPr>
-        <w:u w:val="none"/>
-      </w:rPr>
-    </w:lvl>
-    <w:lvl w:ilvl="3">
-      <w:start w:val="1"/>
-      <w:numFmt w:val="bullet"/>
-      <w:lvlText w:val="●"/>
-      <w:lvlJc w:val="left"/>
-      <w:pPr>
-        <w:ind w:left="2880" w:hanging="360"/>
-      </w:pPr>
-      <w:rPr>
-        <w:u w:val="none"/>
-      </w:rPr>
-    </w:lvl>
-    <w:lvl w:ilvl="4">
-      <w:start w:val="1"/>
-      <w:numFmt w:val="bullet"/>
-      <w:lvlText w:val="○"/>
-      <w:lvlJc w:val="left"/>
-      <w:pPr>
-        <w:ind w:left="3600" w:hanging="360"/>
-      </w:pPr>
-      <w:rPr>
-        <w:u w:val="none"/>
-      </w:rPr>
-    </w:lvl>
-    <w:lvl w:ilvl="5">
-      <w:start w:val="1"/>
-      <w:numFmt w:val="bullet"/>
-      <w:lvlText w:val="■"/>
-      <w:lvlJc w:val="left"/>
-      <w:pPr>
-        <w:ind w:left="4320" w:hanging="360"/>
-      </w:pPr>
-      <w:rPr>
-        <w:u w:val="none"/>
-      </w:rPr>
-    </w:lvl>
-    <w:lvl w:ilvl="6">
-      <w:start w:val="1"/>
-      <w:numFmt w:val="bullet"/>
-      <w:lvlText w:val="●"/>
-      <w:lvlJc w:val="left"/>
-      <w:pPr>
-        <w:ind w:left="5040" w:hanging="360"/>
-      </w:pPr>
-      <w:rPr>
-        <w:u w:val="none"/>
-      </w:rPr>
-    </w:lvl>
-    <w:lvl w:ilvl="7">
-      <w:start w:val="1"/>
-      <w:numFmt w:val="bullet"/>
-      <w:lvlText w:val="○"/>
-      <w:lvlJc w:val="left"/>
-      <w:pPr>
-        <w:ind w:left="5760" w:hanging="360"/>
-      </w:pPr>
-      <w:rPr>
-        <w:u w:val="none"/>
-      </w:rPr>
-    </w:lvl>
-    <w:lvl w:ilvl="8">
-      <w:start w:val="1"/>
-      <w:numFmt w:val="bullet"/>
-      <w:lvlText w:val="■"/>
-      <w:lvlJc w:val="left"/>
       <w:pPr>
         <w:ind w:left="6480" w:hanging="360"/>
       </w:pPr>
@@ -7899,6 +9209,116 @@
   <w:abstractNum w:abstractNumId="9">
     <w:lvl w:ilvl="0">
       <w:start w:val="1"/>
+      <w:numFmt w:val="bullet"/>
+      <w:lvlText w:val="●"/>
+      <w:lvlJc w:val="left"/>
+      <w:pPr>
+        <w:ind w:left="720" w:hanging="360"/>
+      </w:pPr>
+      <w:rPr>
+        <w:u w:val="none"/>
+      </w:rPr>
+    </w:lvl>
+    <w:lvl w:ilvl="1">
+      <w:start w:val="1"/>
+      <w:numFmt w:val="bullet"/>
+      <w:lvlText w:val="○"/>
+      <w:lvlJc w:val="left"/>
+      <w:pPr>
+        <w:ind w:left="1440" w:hanging="360"/>
+      </w:pPr>
+      <w:rPr>
+        <w:u w:val="none"/>
+      </w:rPr>
+    </w:lvl>
+    <w:lvl w:ilvl="2">
+      <w:start w:val="1"/>
+      <w:numFmt w:val="bullet"/>
+      <w:lvlText w:val="■"/>
+      <w:lvlJc w:val="left"/>
+      <w:pPr>
+        <w:ind w:left="2160" w:hanging="360"/>
+      </w:pPr>
+      <w:rPr>
+        <w:u w:val="none"/>
+      </w:rPr>
+    </w:lvl>
+    <w:lvl w:ilvl="3">
+      <w:start w:val="1"/>
+      <w:numFmt w:val="bullet"/>
+      <w:lvlText w:val="●"/>
+      <w:lvlJc w:val="left"/>
+      <w:pPr>
+        <w:ind w:left="2880" w:hanging="360"/>
+      </w:pPr>
+      <w:rPr>
+        <w:u w:val="none"/>
+      </w:rPr>
+    </w:lvl>
+    <w:lvl w:ilvl="4">
+      <w:start w:val="1"/>
+      <w:numFmt w:val="bullet"/>
+      <w:lvlText w:val="○"/>
+      <w:lvlJc w:val="left"/>
+      <w:pPr>
+        <w:ind w:left="3600" w:hanging="360"/>
+      </w:pPr>
+      <w:rPr>
+        <w:u w:val="none"/>
+      </w:rPr>
+    </w:lvl>
+    <w:lvl w:ilvl="5">
+      <w:start w:val="1"/>
+      <w:numFmt w:val="bullet"/>
+      <w:lvlText w:val="■"/>
+      <w:lvlJc w:val="left"/>
+      <w:pPr>
+        <w:ind w:left="4320" w:hanging="360"/>
+      </w:pPr>
+      <w:rPr>
+        <w:u w:val="none"/>
+      </w:rPr>
+    </w:lvl>
+    <w:lvl w:ilvl="6">
+      <w:start w:val="1"/>
+      <w:numFmt w:val="bullet"/>
+      <w:lvlText w:val="●"/>
+      <w:lvlJc w:val="left"/>
+      <w:pPr>
+        <w:ind w:left="5040" w:hanging="360"/>
+      </w:pPr>
+      <w:rPr>
+        <w:u w:val="none"/>
+      </w:rPr>
+    </w:lvl>
+    <w:lvl w:ilvl="7">
+      <w:start w:val="1"/>
+      <w:numFmt w:val="bullet"/>
+      <w:lvlText w:val="○"/>
+      <w:lvlJc w:val="left"/>
+      <w:pPr>
+        <w:ind w:left="5760" w:hanging="360"/>
+      </w:pPr>
+      <w:rPr>
+        <w:u w:val="none"/>
+      </w:rPr>
+    </w:lvl>
+    <w:lvl w:ilvl="8">
+      <w:start w:val="1"/>
+      <w:numFmt w:val="bullet"/>
+      <w:lvlText w:val="■"/>
+      <w:lvlJc w:val="left"/>
+      <w:pPr>
+        <w:ind w:left="6480" w:hanging="360"/>
+      </w:pPr>
+      <w:rPr>
+        <w:u w:val="none"/>
+      </w:rPr>
+    </w:lvl>
+  </w:abstractNum>
+  <w:abstractNum w:abstractNumId="10">
+    <w:lvl w:ilvl="0">
+      <w:start w:val="1"/>
       <w:numFmt w:val="decimal"/>
       <w:lvlText w:val="%1."/>
       <w:lvlJc w:val="left"/>
@@ -7988,7 +9408,7 @@
       <w:rPr/>
     </w:lvl>
   </w:abstractNum>
-  <w:abstractNum w:abstractNumId="10">
+  <w:abstractNum w:abstractNumId="11">
     <w:lvl w:ilvl="0">
       <w:start w:val="1"/>
       <w:numFmt w:val="bullet"/>
@@ -8127,6 +9547,9 @@
   </w:num>
   <w:num w:numId="10">
     <w:abstractNumId w:val="10"/>
+  </w:num>
+  <w:num w:numId="11">
+    <w:abstractNumId w:val="11"/>
   </w:num>
 </w:numbering>
 </file>
@@ -8369,6 +9792,32 @@
     </w:tblPr>
   </w:style>
   <w:style w:type="table" w:styleId="Table7">
+    <w:basedOn w:val="TableNormal"/>
+    <w:tblPr>
+      <w:tblStyleRowBandSize w:val="1"/>
+      <w:tblStyleColBandSize w:val="1"/>
+      <w:tblCellMar>
+        <w:top w:w="100.0" w:type="dxa"/>
+        <w:left w:w="100.0" w:type="dxa"/>
+        <w:bottom w:w="100.0" w:type="dxa"/>
+        <w:right w:w="100.0" w:type="dxa"/>
+      </w:tblCellMar>
+    </w:tblPr>
+  </w:style>
+  <w:style w:type="table" w:styleId="Table8">
+    <w:basedOn w:val="TableNormal"/>
+    <w:tblPr>
+      <w:tblStyleRowBandSize w:val="1"/>
+      <w:tblStyleColBandSize w:val="1"/>
+      <w:tblCellMar>
+        <w:top w:w="100.0" w:type="dxa"/>
+        <w:left w:w="100.0" w:type="dxa"/>
+        <w:bottom w:w="100.0" w:type="dxa"/>
+        <w:right w:w="100.0" w:type="dxa"/>
+      </w:tblCellMar>
+    </w:tblPr>
+  </w:style>
+  <w:style w:type="table" w:styleId="Table9">
     <w:basedOn w:val="TableNormal"/>
     <w:tblPr>
       <w:tblStyleRowBandSize w:val="1"/>

</xml_diff>